<commit_message>
improved log in instructions
</commit_message>
<xml_diff>
--- a/mrsmccullochpersonal/14017ab662c63a2dcbb04b82a0291506c4976119/website-login-instructions.docx
+++ b/mrsmccullochpersonal/14017ab662c63a2dcbb04b82a0291506c4976119/website-login-instructions.docx
@@ -65,8 +65,6 @@
       <w:r>
         <w:t xml:space="preserve"> Mrs McCulloch Website Login instructions:</w:t>
       </w:r>
-      <w:bookmarkStart w:id="0" w:name="_GoBack"/>
-      <w:bookmarkEnd w:id="0"/>
     </w:p>
     <w:p>
       <w:pPr>
@@ -94,6 +92,16 @@
       <w:r>
         <w:t>3. When prompted enter password password.login.1 and click Enter</w:t>
       </w:r>
+    </w:p>
+    <w:p>
+      <w:pPr>
+        <w:jc w:val="center"/>
+      </w:pPr>
+      <w:r>
+        <w:t>4. Choose what you want to view on the you are logged in screen.</w:t>
+      </w:r>
+      <w:bookmarkStart w:id="0" w:name="_GoBack"/>
+      <w:bookmarkEnd w:id="0"/>
     </w:p>
     <w:sectPr>
       <w:pgSz w:w="11906" w:h="16838"/>
@@ -857,7 +865,7 @@
 </file>
 
 <file path=customXml/itemProps1.xml><?xml version="1.0" encoding="utf-8"?>
-<ds:datastoreItem xmlns:ds="http://schemas.openxmlformats.org/officeDocument/2006/customXml" ds:itemID="{02391623-8A4A-416D-811D-4E58AA4ACEEF}">
+<ds:datastoreItem xmlns:ds="http://schemas.openxmlformats.org/officeDocument/2006/customXml" ds:itemID="{824722CF-C4E1-4D8F-94AB-77880B522D9E}">
   <ds:schemaRefs>
     <ds:schemaRef ds:uri="http://schemas.openxmlformats.org/officeDocument/2006/bibliography"/>
   </ds:schemaRefs>

</xml_diff>